<commit_message>
Target and group-based loops on operations, newer schemas (not db applied yet).
</commit_message>
<xml_diff>
--- a/Assets/gfReference_1.docx
+++ b/Assets/gfReference_1.docx
@@ -11,7 +11,7 @@
           <w:rtl w:val="0"/>
           <w:lang w:val="en-US"/>
         </w:rPr>
-        <w:t>Title</w:t>
+        <w:t>X1 Dubai Business Analysis</w:t>
       </w:r>
     </w:p>
     <w:p>
@@ -33,14 +33,14 @@
     </w:p>
     <w:p>
       <w:pPr>
-        <w:pStyle w:val="Body A"/>
+        <w:pStyle w:val="Body"/>
       </w:pPr>
       <w:r>
         <w:rPr/>
         <w:fldChar w:fldCharType="begin" w:fldLock="0"/>
       </w:r>
       <w:r>
-        <w:instrText xml:space="preserve"> TOC \o 1-3 \t "GF MessageSummary, 4,GF MessageTimestamp, 5"</w:instrText>
+        <w:instrText xml:space="preserve"> TOC \o 1-3 \t "GF MessageSummary, 4"</w:instrText>
       </w:r>
       <w:r>
         <w:rPr/>
@@ -49,14 +49,16 @@
     </w:p>
     <w:p>
       <w:pPr>
-        <w:pStyle w:val="TOC 4"/>
+        <w:pStyle w:val="TOC 1"/>
+        <w:bidi w:val="0"/>
       </w:pPr>
       <w:r>
         <w:rPr>
           <w:rFonts w:cs="Arial Unicode MS" w:eastAsia="Arial Unicode MS"/>
           <w:rtl w:val="0"/>
-        </w:rPr>
-        <w:t>Manager&gt; Summary.</w:t>
+          <w:lang w:val="en-US"/>
+        </w:rPr>
+        <w:t>Conversation</w:t>
         <w:tab/>
       </w:r>
       <w:r>
@@ -85,13 +87,15 @@
     <w:p>
       <w:pPr>
         <w:pStyle w:val="TOC 4"/>
+        <w:bidi w:val="0"/>
       </w:pPr>
       <w:r>
         <w:rPr>
           <w:rFonts w:cs="Arial Unicode MS" w:eastAsia="Arial Unicode MS"/>
           <w:rtl w:val="0"/>
-        </w:rPr>
-        <w:t>Analyst&gt; Summary.</w:t>
+          <w:lang w:val="en-US"/>
+        </w:rPr>
+        <w:t>Manager&gt; Evaluating the Viability of "X1" Private Members' Salon in Dubai.</w:t>
         <w:tab/>
       </w:r>
       <w:r>
@@ -119,7 +123,8 @@
     </w:p>
     <w:p>
       <w:pPr>
-        <w:pStyle w:val="TOC 1"/>
+        <w:pStyle w:val="TOC 4"/>
+        <w:bidi w:val="0"/>
       </w:pPr>
       <w:r>
         <w:rPr>
@@ -127,7 +132,7 @@
           <w:rtl w:val="0"/>
           <w:lang w:val="en-US"/>
         </w:rPr>
-        <w:t>Heading</w:t>
+        <w:t>Analyst&gt; A comprehensive proposal for a luxury multi-room venue in Dubai. The proposal outlines key</w:t>
         <w:tab/>
       </w:r>
       <w:r>
@@ -155,35 +160,8 @@
     </w:p>
     <w:p>
       <w:pPr>
-        <w:pStyle w:val="TOC 1"/>
-      </w:pPr>
-      <w:r>
-        <w:rPr>
-          <w:rFonts w:cs="Arial Unicode MS" w:eastAsia="Arial Unicode MS"/>
-          <w:rtl w:val="0"/>
-          <w:lang w:val="en-US"/>
-        </w:rPr>
-        <w:t>0) Heading</w:t>
-        <w:tab/>
-      </w:r>
-      <w:r>
-        <w:rPr/>
-        <w:fldChar w:fldCharType="begin" w:fldLock="0"/>
-      </w:r>
-      <w:r>
-        <w:instrText xml:space="preserve"> PAGEREF _Toc3 \h </w:instrText>
-      </w:r>
-      <w:r>
-        <w:rPr/>
-        <w:fldChar w:fldCharType="separate" w:fldLock="0"/>
-      </w:r>
-      <w:r>
-        <w:rPr>
-          <w:rFonts w:cs="Arial Unicode MS" w:eastAsia="Arial Unicode MS"/>
-          <w:rtl w:val="0"/>
-        </w:rPr>
-        <w:t>2</w:t>
-      </w:r>
+        <w:pStyle w:val="Body"/>
+      </w:pPr>
       <w:r>
         <w:rPr/>
         <w:fldChar w:fldCharType="end" w:fldLock="0"/>
@@ -191,18 +169,10 @@
     </w:p>
     <w:p>
       <w:pPr>
-        <w:pStyle w:val="Body A"/>
-      </w:pPr>
-      <w:r>
-        <w:rPr/>
-        <w:fldChar w:fldCharType="end" w:fldLock="0"/>
-      </w:r>
-    </w:p>
-    <w:p>
-      <w:pPr>
-        <w:pStyle w:val="Heading 2"/>
-      </w:pPr>
-      <w:bookmarkStart w:name="conversation" w:id="0"/>
+        <w:pStyle w:val="Heading"/>
+      </w:pPr>
+      <w:bookmarkStart w:name="_Toc" w:id="0"/>
+      <w:bookmarkStart w:name="conversation" w:id="1"/>
       <w:r>
         <w:rPr>
           <w:rFonts w:cs="Arial Unicode MS" w:eastAsia="Arial Unicode MS"/>
@@ -211,6 +181,7 @@
         </w:rPr>
         <w:t>Conversation</w:t>
       </w:r>
+      <w:bookmarkEnd w:id="0"/>
     </w:p>
     <w:p>
       <w:pPr>
@@ -223,127 +194,69 @@
         </w:rPr>
         <w:t>(presentation export)</w:t>
       </w:r>
-      <w:bookmarkEnd w:id="0"/>
     </w:p>
     <w:p>
       <w:pPr>
         <w:pStyle w:val="GF MessageSummary"/>
       </w:pPr>
-      <w:bookmarkStart w:name="_Toc" w:id="1"/>
-      <w:bookmarkStart w:name="conversation2" w:id="2"/>
+      <w:bookmarkStart w:name="_Toc1" w:id="2"/>
       <w:r>
         <w:rPr>
           <w:rFonts w:cs="Arial Unicode MS" w:eastAsia="Arial Unicode MS"/>
           <w:rtl w:val="0"/>
-          <w:lang w:val="en-US"/>
-        </w:rPr>
-        <w:t xml:space="preserve">Manager&gt; </w:t>
-      </w:r>
+        </w:rPr>
+        <w:t>Manager&gt; Evaluating the Viability of "X1" Private Members' Salon in Dubai.</w:t>
+      </w:r>
+      <w:bookmarkEnd w:id="2"/>
+    </w:p>
+    <w:p>
+      <w:pPr>
+        <w:pStyle w:val="GF MessageTimestamp"/>
+      </w:pPr>
+      <w:r>
+        <w:rPr>
+          <w:rtl w:val="0"/>
+        </w:rPr>
+        <w:t>26-02-06 04:00:06</w:t>
+      </w:r>
+    </w:p>
+    <w:p>
+      <w:pPr>
+        <w:pStyle w:val="GF Q Body"/>
+      </w:pPr>
+      <w:r>
+        <w:rPr>
+          <w:rtl w:val="0"/>
+          <w:lang w:val="en-US"/>
+        </w:rPr>
+        <w:t>As an expert in hospitality.</w:t>
+      </w:r>
+    </w:p>
+    <w:p>
+      <w:pPr>
+        <w:pStyle w:val="GF MessageSummary"/>
+      </w:pPr>
+      <w:bookmarkStart w:name="_Toc2" w:id="3"/>
       <w:r>
         <w:rPr>
           <w:rFonts w:cs="Arial Unicode MS" w:eastAsia="Arial Unicode MS"/>
           <w:rtl w:val="0"/>
           <w:lang w:val="en-US"/>
         </w:rPr>
-        <w:t>Summary</w:t>
-      </w:r>
-      <w:r>
-        <w:rPr>
-          <w:rFonts w:cs="Arial Unicode MS" w:eastAsia="Arial Unicode MS"/>
-          <w:rtl w:val="0"/>
-        </w:rPr>
-        <w:t>.</w:t>
-      </w:r>
-      <w:bookmarkEnd w:id="1"/>
+        <w:t>Analyst&gt; A comprehensive proposal for a luxury multi-room venue in Dubai. The proposal outlines key</w:t>
+      </w:r>
+      <w:bookmarkEnd w:id="3"/>
     </w:p>
     <w:p>
       <w:pPr>
         <w:pStyle w:val="GF MessageTimestamp"/>
-        <w:outlineLvl w:val="4"/>
-      </w:pPr>
-      <w:r>
-        <w:rPr>
-          <w:rtl w:val="0"/>
-        </w:rPr>
-        <w:t>25-08-20 10:10:48</w:t>
-      </w:r>
-      <w:bookmarkEnd w:id="2"/>
-    </w:p>
-    <w:p>
-      <w:pPr>
-        <w:pStyle w:val="GF Q Body"/>
-      </w:pPr>
-      <w:r>
-        <w:rPr>
-          <w:rtl w:val="0"/>
-          <w:lang w:val="en-US"/>
-        </w:rPr>
-        <w:t>Manager Message</w:t>
-      </w:r>
-    </w:p>
-    <w:p>
-      <w:pPr>
-        <w:pStyle w:val="GF MessageSummary"/>
-      </w:pPr>
-      <w:bookmarkStart w:name="_Toc1" w:id="3"/>
-      <w:bookmarkStart w:name="msg13" w:id="4"/>
-      <w:r>
-        <w:rPr>
-          <w:rFonts w:cs="Arial Unicode MS" w:eastAsia="Arial Unicode MS"/>
-          <w:rtl w:val="0"/>
-          <w:lang w:val="en-US"/>
-        </w:rPr>
-        <w:t>Analyst</w:t>
-      </w:r>
-      <w:r>
-        <w:rPr>
-          <w:rFonts w:cs="Arial Unicode MS" w:eastAsia="Arial Unicode MS"/>
-          <w:rtl w:val="0"/>
-          <w:lang w:val="en-US"/>
-        </w:rPr>
-        <w:t xml:space="preserve">&gt; </w:t>
-      </w:r>
-      <w:r>
-        <w:rPr>
-          <w:rFonts w:cs="Arial Unicode MS" w:eastAsia="Arial Unicode MS"/>
-          <w:rtl w:val="0"/>
-          <w:lang w:val="en-US"/>
-        </w:rPr>
-        <w:t>Summary</w:t>
-      </w:r>
-      <w:r>
-        <w:rPr>
-          <w:rFonts w:cs="Arial Unicode MS" w:eastAsia="Arial Unicode MS"/>
-          <w:rtl w:val="0"/>
-        </w:rPr>
-        <w:t>.</w:t>
-      </w:r>
-      <w:bookmarkEnd w:id="3"/>
-    </w:p>
-    <w:p>
-      <w:pPr>
-        <w:pStyle w:val="GF MessageTimestamp"/>
-      </w:pPr>
-      <w:bookmarkEnd w:id="4"/>
-      <w:r>
-        <w:rPr>
-          <w:rFonts w:cs="Arial Unicode MS" w:eastAsia="Arial Unicode MS"/>
-          <w:rtl w:val="0"/>
-          <w:lang w:val="en-US"/>
-        </w:rPr>
-        <w:t>25-08-20 10:10:48</w:t>
-      </w:r>
-    </w:p>
-    <w:p>
-      <w:pPr>
-        <w:pStyle w:val="Heading 3"/>
-      </w:pPr>
-      <w:r>
-        <w:rPr>
-          <w:rFonts w:cs="Arial Unicode MS" w:eastAsia="Arial Unicode MS"/>
-          <w:rtl w:val="0"/>
-        </w:rPr>
-        <w:t>Intermediate</w:t>
+      </w:pPr>
+      <w:r>
+        <w:rPr>
+          <w:rtl w:val="0"/>
+          <w:lang w:val="en-US"/>
+        </w:rPr>
+        <w:t>26-02-06 04:00:10</w:t>
       </w:r>
     </w:p>
     <w:p>
@@ -353,9 +266,8 @@
       <w:r>
         <w:rPr>
           <w:rtl w:val="0"/>
-          <w:lang w:val="en-US"/>
-        </w:rPr>
-        <w:t>Reflection Summary</w:t>
+        </w:rPr>
+        <w:t>Analyzing Dubai private clubs and hospitality</w:t>
       </w:r>
     </w:p>
     <w:p>
@@ -365,8 +277,23 @@
       <w:r>
         <w:rPr>
           <w:rtl w:val="0"/>
-        </w:rPr>
-        <w:t>Reflection Body</w:t>
+          <w:lang w:val="en-US"/>
+        </w:rPr>
+        <w:t>I need to explore Dubai's private clubs and luxury hospitality scene. These may include venues like Soho House, Capital Club, and The Arts Club. I</w:t>
+      </w:r>
+      <w:r>
+        <w:rPr>
+          <w:rtl w:val="0"/>
+          <w:lang w:val="en-US"/>
+        </w:rPr>
+        <w:t>’</w:t>
+      </w:r>
+      <w:r>
+        <w:rPr>
+          <w:rtl w:val="0"/>
+          <w:lang w:val="en-US"/>
+        </w:rPr>
+        <w:t>ll gather the latest niche data, provide insights, and consider including images for context, even though it might seem more relevant to travel destinations.</w:t>
       </w:r>
     </w:p>
     <w:p>
@@ -394,16 +321,85 @@
           <w:ilvl w:val="0"/>
           <w:numId w:val="2"/>
         </w:numPr>
-        <w:rPr>
-          <w:lang w:val="en-US"/>
-        </w:rPr>
-      </w:pPr>
-      <w:r>
-        <w:rPr>
-          <w:rtl w:val="0"/>
-          <w:lang w:val="en-US"/>
-        </w:rPr>
-        <w:t>Search item</w:t>
+      </w:pPr>
+      <w:r>
+        <w:rPr>
+          <w:rtl w:val="0"/>
+          <w:lang w:val="en-US"/>
+        </w:rPr>
+        <w:t>Dubai private members club membership fees Arts Club Dubai annual membership cost</w:t>
+      </w:r>
+    </w:p>
+    <w:p>
+      <w:pPr>
+        <w:pStyle w:val="CodeQuerySearch Block"/>
+        <w:numPr>
+          <w:ilvl w:val="0"/>
+          <w:numId w:val="2"/>
+        </w:numPr>
+      </w:pPr>
+      <w:r>
+        <w:rPr>
+          <w:rtl w:val="0"/>
+          <w:lang w:val="en-US"/>
+        </w:rPr>
+        <w:t>Soho House Dubai membership fee annual 2025</w:t>
+      </w:r>
+    </w:p>
+    <w:p>
+      <w:pPr>
+        <w:pStyle w:val="CodeQuerySearch Block"/>
+        <w:numPr>
+          <w:ilvl w:val="0"/>
+          <w:numId w:val="2"/>
+        </w:numPr>
+      </w:pPr>
+      <w:r>
+        <w:rPr>
+          <w:rtl w:val="0"/>
+          <w:lang w:val="en-US"/>
+        </w:rPr>
+        <w:t>Dubai tourism 2024 2025 international visitors record DET report hotel occupancy ADR</w:t>
+      </w:r>
+    </w:p>
+    <w:p>
+      <w:pPr>
+        <w:pStyle w:val="CodeQuerySearch Block"/>
+        <w:numPr>
+          <w:ilvl w:val="0"/>
+          <w:numId w:val="2"/>
+        </w:numPr>
+      </w:pPr>
+      <w:r>
+        <w:rPr>
+          <w:rtl w:val="0"/>
+          <w:lang w:val="en-US"/>
+        </w:rPr>
+        <w:t>UAE excise tax tobacco rate 100% and VAT 5% hospitality alcohol regulations Dubai liquor license cost</w:t>
+      </w:r>
+    </w:p>
+    <w:p>
+      <w:pPr>
+        <w:pStyle w:val="GF Reflection Summary"/>
+      </w:pPr>
+      <w:r>
+        <w:rPr>
+          <w:rtl w:val="0"/>
+          <w:lang w:val="en-US"/>
+        </w:rPr>
+        <w:t>Gathering insights on operating costs and market data for Dubai</w:t>
+      </w:r>
+    </w:p>
+    <w:p>
+      <w:pPr>
+        <w:pStyle w:val="GF Reflection Body"/>
+      </w:pPr>
+      <w:r>
+        <w:rPr>
+          <w:rtl w:val="0"/>
+          <w:lang w:val="en-US"/>
+        </w:rPr>
+        <w:t>I need to dig into details around operating costs like F&amp;B fit-out per square foot, DIFC rent, alcohol license fees, and food permits in Dubai. I'll also gather data on HNWIs in Dubai and UAE, and factor in relocation trends, possibly using the Henley &amp; Partners wealth report for reliable figures.</w:t>
       </w:r>
     </w:p>
     <w:p>
@@ -414,100 +410,67 @@
         <w:rPr>
           <w:rFonts w:cs="Arial Unicode MS" w:eastAsia="Arial Unicode MS"/>
           <w:rtl w:val="0"/>
-        </w:rPr>
-        <w:t>Document</w:t>
-      </w:r>
-    </w:p>
-    <w:p>
-      <w:pPr>
-        <w:pStyle w:val="Heading"/>
-      </w:pPr>
-      <w:bookmarkStart w:name="_Toc2" w:id="5"/>
-      <w:bookmarkStart w:name="Xe9096ca4bcb809bde7e1ba008608d47f5d991fe" w:id="6"/>
-      <w:r>
-        <w:rPr>
-          <w:rFonts w:cs="Arial Unicode MS" w:eastAsia="Arial Unicode MS"/>
-          <w:rtl w:val="0"/>
-          <w:lang w:val="en-US"/>
-        </w:rPr>
-        <w:t>Heading</w:t>
-      </w:r>
-      <w:bookmarkEnd w:id="5"/>
-    </w:p>
-    <w:p>
-      <w:pPr>
-        <w:pStyle w:val="Text Block"/>
-      </w:pPr>
-      <w:r>
-        <w:rPr>
-          <w:rtl w:val="0"/>
-          <w:lang w:val="en-US"/>
-        </w:rPr>
-        <w:t>Last updated: 20 Aug 2025 (Asia/Dubai)</w:t>
-      </w:r>
-      <w:bookmarkEnd w:id="6"/>
-    </w:p>
-    <w:p>
-      <w:pPr>
-        <w:pStyle w:val="Heading"/>
-        <w:rPr>
-          <w:lang w:val="en-US"/>
-        </w:rPr>
-      </w:pPr>
-      <w:bookmarkStart w:name="_Toc3" w:id="7"/>
-      <w:bookmarkStart w:name="X497069a283fa0728448c843c860a878825f2967" w:id="8"/>
-      <w:r>
-        <w:rPr>
-          <w:rFonts w:cs="Arial Unicode MS" w:eastAsia="Arial Unicode MS"/>
-          <w:rtl w:val="0"/>
-          <w:lang w:val="en-US"/>
-        </w:rPr>
-        <w:t xml:space="preserve">0) </w:t>
-      </w:r>
-      <w:r>
-        <w:rPr>
-          <w:rFonts w:cs="Arial Unicode MS" w:eastAsia="Arial Unicode MS"/>
-          <w:rtl w:val="0"/>
-          <w:lang w:val="en-US"/>
-        </w:rPr>
-        <w:t>Heading</w:t>
-      </w:r>
-      <w:bookmarkEnd w:id="7"/>
-    </w:p>
-    <w:p>
-      <w:pPr>
-        <w:pStyle w:val="Heading 2"/>
-        <w:rPr>
-          <w:lang w:val="en-US"/>
-        </w:rPr>
-      </w:pPr>
-      <w:r>
-        <w:rPr>
-          <w:rFonts w:cs="Arial Unicode MS" w:eastAsia="Arial Unicode MS"/>
-          <w:rtl w:val="0"/>
-          <w:lang w:val="en-US"/>
-        </w:rPr>
-        <w:t>Heading 2</w:t>
-      </w:r>
-    </w:p>
-    <w:p>
-      <w:pPr>
-        <w:pStyle w:val="Heading 3"/>
-      </w:pPr>
-      <w:r>
-        <w:rPr>
-          <w:rFonts w:cs="Arial Unicode MS" w:eastAsia="Arial Unicode MS"/>
-          <w:rtl w:val="0"/>
-          <w:lang w:val="en-US"/>
-        </w:rPr>
-        <w:t>Heading 3</w:t>
-      </w:r>
-    </w:p>
-    <w:p>
-      <w:pPr>
-        <w:pStyle w:val="Text Block"/>
-      </w:pPr>
-      <w:bookmarkEnd w:id="8"/>
+          <w:lang w:val="en-US"/>
+        </w:rPr>
+        <w:t>Code (unknown)</w:t>
+      </w:r>
+    </w:p>
+    <w:p>
+      <w:pPr>
+        <w:pStyle w:val="Source Code"/>
+        <w:rPr>
+          <w:sz w:val="16"/>
+          <w:szCs w:val="16"/>
+        </w:rPr>
+      </w:pPr>
+      <w:r>
+        <w:rPr>
+          <w:rFonts w:ascii="Consolas" w:cs="Consolas" w:hAnsi="Consolas" w:eastAsia="Consolas"/>
+          <w:sz w:val="16"/>
+          <w:szCs w:val="16"/>
+          <w:rtl w:val="0"/>
+          <w:lang w:val="en-US"/>
+        </w:rPr>
+        <w:t>{"image_query":[{"q":"The Arts Club Dubai interior lounge","recency":365},{"q":"Soho House Dubai rooftop pool members club","recency":365},{"q":"Capital Club Dubai interior lounge","recency":365},{"q":"Dubai private members club dining room","recency":365}],"response_length":"short"}</w:t>
+      </w:r>
+    </w:p>
+    <w:p>
+      <w:pPr>
+        <w:pStyle w:val="GF Reflection Summary"/>
+      </w:pPr>
+      <w:r>
+        <w:rPr>
+          <w:rtl w:val="0"/>
+          <w:lang w:val="en-US"/>
+        </w:rPr>
+        <w:t>Choosing images and preparing response format</w:t>
+      </w:r>
+    </w:p>
+    <w:p>
+      <w:pPr>
+        <w:pStyle w:val="GF Reflection Body"/>
+      </w:pPr>
+      <w:r>
+        <w:rPr>
+          <w:rtl w:val="0"/>
+          <w:lang w:val="en-US"/>
+        </w:rPr>
+        <w:t>For the image carousel, I'll pick four relevant ones: Capital Club Dubai, Arts Club Dubai, Soho House Dubai, and possibly an interior from The 9 private members club. I</w:t>
+      </w:r>
+      <w:r>
+        <w:rPr>
+          <w:rtl w:val="0"/>
+          <w:lang w:val="en-US"/>
+        </w:rPr>
+        <w:t>’</w:t>
+      </w:r>
+      <w:r>
+        <w:rPr>
+          <w:rtl w:val="0"/>
+          <w:lang w:val="en-US"/>
+        </w:rPr>
+        <w:t>ll be cautious with the final selection, especially since some images might not be specific to Dubai or too generic. I'll avoid a time estimate and focus on the user's request for sectorial analysis and detailed due diligence on X1.</w:t>
+      </w:r>
     </w:p>
     <w:p>
       <w:pPr>
@@ -516,14 +479,13 @@
       <w:r>
         <w:rPr>
           <w:rtl w:val="0"/>
-          <w:lang w:val="en-US"/>
         </w:rPr>
         <w:t>end-of-reflection</w:t>
       </w:r>
     </w:p>
     <w:p>
       <w:pPr>
-        <w:pStyle w:val="Body A"/>
+        <w:pStyle w:val="Body"/>
       </w:pPr>
       <w:r>
         <mc:AlternateContent>
@@ -532,7 +494,7 @@
               <wp:inline distT="0" distB="0" distL="0" distR="0">
                 <wp:extent cx="5943600" cy="19050"/>
                 <wp:effectExtent l="0" t="0" r="0" b="0"/>
-                <wp:docPr id="1073741826" name="officeArt object" descr="Rectangle"/>
+                <wp:docPr id="1073741825" name="officeArt object" descr="Rectangle"/>
                 <wp:cNvGraphicFramePr/>
                 <a:graphic xmlns:a="http://schemas.openxmlformats.org/drawingml/2006/main">
                   <a:graphicData uri="http://schemas.microsoft.com/office/word/2010/wordprocessingShape">
@@ -582,9 +544,235 @@
       </w:pPr>
       <w:r>
         <w:rPr>
-          <w:rtl w:val="0"/>
-        </w:rPr>
-        <w:t>GF A Body</w:t>
+          <w:rFonts w:ascii="Arial Unicode MS" w:cs="Arial Unicode MS" w:hAnsi="Arial Unicode MS" w:eastAsia="Arial Unicode MS" w:hint="default"/>
+          <w:b w:val="0"/>
+          <w:bCs w:val="0"/>
+          <w:i w:val="0"/>
+          <w:iCs w:val="0"/>
+          <w:rtl w:val="0"/>
+        </w:rPr>
+        <w:t></w:t>
+      </w:r>
+      <w:r>
+        <w:rPr>
+          <w:rtl w:val="0"/>
+        </w:rPr>
+        <w:t>i</w:t>
+      </w:r>
+      <w:r>
+        <w:rPr>
+          <w:rFonts w:ascii="Arial Unicode MS" w:cs="Arial Unicode MS" w:hAnsi="Arial Unicode MS" w:eastAsia="Arial Unicode MS" w:hint="default"/>
+          <w:b w:val="0"/>
+          <w:bCs w:val="0"/>
+          <w:i w:val="0"/>
+          <w:iCs w:val="0"/>
+          <w:rtl w:val="0"/>
+        </w:rPr>
+        <w:t></w:t>
+      </w:r>
+      <w:r>
+        <w:rPr>
+          <w:rtl w:val="0"/>
+        </w:rPr>
+        <w:t>turn5image6</w:t>
+      </w:r>
+      <w:r>
+        <w:rPr>
+          <w:rFonts w:ascii="Arial Unicode MS" w:cs="Arial Unicode MS" w:hAnsi="Arial Unicode MS" w:eastAsia="Arial Unicode MS" w:hint="default"/>
+          <w:b w:val="0"/>
+          <w:bCs w:val="0"/>
+          <w:i w:val="0"/>
+          <w:iCs w:val="0"/>
+          <w:rtl w:val="0"/>
+        </w:rPr>
+        <w:t></w:t>
+      </w:r>
+      <w:r>
+        <w:rPr>
+          <w:rtl w:val="0"/>
+        </w:rPr>
+        <w:t>turn5image9</w:t>
+      </w:r>
+      <w:r>
+        <w:rPr>
+          <w:rFonts w:ascii="Arial Unicode MS" w:cs="Arial Unicode MS" w:hAnsi="Arial Unicode MS" w:eastAsia="Arial Unicode MS" w:hint="default"/>
+          <w:b w:val="0"/>
+          <w:bCs w:val="0"/>
+          <w:i w:val="0"/>
+          <w:iCs w:val="0"/>
+          <w:rtl w:val="0"/>
+        </w:rPr>
+        <w:t></w:t>
+      </w:r>
+      <w:r>
+        <w:rPr>
+          <w:rtl w:val="0"/>
+        </w:rPr>
+        <w:t>turn5image3</w:t>
+      </w:r>
+      <w:r>
+        <w:rPr>
+          <w:rFonts w:ascii="Arial Unicode MS" w:cs="Arial Unicode MS" w:hAnsi="Arial Unicode MS" w:eastAsia="Arial Unicode MS" w:hint="default"/>
+          <w:b w:val="0"/>
+          <w:bCs w:val="0"/>
+          <w:i w:val="0"/>
+          <w:iCs w:val="0"/>
+          <w:rtl w:val="0"/>
+        </w:rPr>
+        <w:t></w:t>
+      </w:r>
+      <w:r>
+        <w:rPr>
+          <w:rtl w:val="0"/>
+        </w:rPr>
+        <w:t>turn5image7</w:t>
+      </w:r>
+      <w:r>
+        <w:rPr>
+          <w:rtl w:val="0"/>
+        </w:rPr>
+        <w:t></w:t>
+      </w:r>
+      <w:bookmarkEnd w:id="1"/>
+    </w:p>
+    <w:p>
+      <w:pPr>
+        <w:pStyle w:val="Heading 2"/>
+      </w:pPr>
+      <w:bookmarkStart w:name="sectorsnapshotforx1indubai" w:id="4"/>
+      <w:r>
+        <w:rPr>
+          <w:rFonts w:cs="Arial Unicode MS" w:eastAsia="Arial Unicode MS"/>
+          <w:rtl w:val="0"/>
+          <w:lang w:val="en-US"/>
+        </w:rPr>
+        <w:t>Sector snapshot for X1 in Dubai</w:t>
+      </w:r>
+    </w:p>
+    <w:p>
+      <w:pPr>
+        <w:pStyle w:val="GF A Body"/>
+      </w:pPr>
+      <w:bookmarkEnd w:id="4"/>
+      <w:r>
+        <w:rPr>
+          <w:rtl w:val="0"/>
+          <w:lang w:val="en-US"/>
+        </w:rPr>
+        <w:t xml:space="preserve">X1 sits at the intersection of </w:t>
+      </w:r>
+      <w:r>
+        <w:rPr>
+          <w:rFonts w:ascii="Cambria Bold" w:hAnsi="Cambria Bold"/>
+          <w:rtl w:val="0"/>
+          <w:lang w:val="en-US"/>
+        </w:rPr>
+        <w:t>private members</w:t>
+      </w:r>
+      <w:r>
+        <w:rPr>
+          <w:rFonts w:ascii="Cambria Bold" w:hAnsi="Cambria Bold" w:hint="default"/>
+          <w:rtl w:val="0"/>
+          <w:lang w:val="en-US"/>
+        </w:rPr>
+        <w:t xml:space="preserve">’ </w:t>
+      </w:r>
+      <w:r>
+        <w:rPr>
+          <w:rFonts w:ascii="Cambria Bold" w:hAnsi="Cambria Bold"/>
+          <w:rtl w:val="0"/>
+          <w:lang w:val="en-US"/>
+        </w:rPr>
+        <w:t xml:space="preserve">clubs + luxury F&amp;B + </w:t>
+      </w:r>
+      <w:r>
+        <w:rPr>
+          <w:rFonts w:ascii="Cambria Bold" w:hAnsi="Cambria Bold" w:hint="default"/>
+          <w:rtl w:val="0"/>
+          <w:lang w:val="en-US"/>
+        </w:rPr>
+        <w:t>“</w:t>
+      </w:r>
+      <w:r>
+        <w:rPr>
+          <w:rFonts w:ascii="Cambria Bold" w:hAnsi="Cambria Bold"/>
+          <w:rtl w:val="0"/>
+          <w:lang w:val="en-US"/>
+        </w:rPr>
+        <w:t>experiential entertainment</w:t>
+      </w:r>
+      <w:r>
+        <w:rPr>
+          <w:rFonts w:ascii="Cambria Bold" w:hAnsi="Cambria Bold" w:hint="default"/>
+          <w:rtl w:val="0"/>
+          <w:lang w:val="en-US"/>
+        </w:rPr>
+        <w:t>”</w:t>
+      </w:r>
+      <w:r>
+        <w:rPr>
+          <w:rtl w:val="0"/>
+          <w:lang w:val="en-US"/>
+        </w:rPr>
+        <w:t>. In Dubai, that</w:t>
+      </w:r>
+      <w:r>
+        <w:rPr>
+          <w:rtl w:val="0"/>
+          <w:lang w:val="en-US"/>
+        </w:rPr>
+        <w:t>’</w:t>
+      </w:r>
+      <w:r>
+        <w:rPr>
+          <w:rtl w:val="0"/>
+          <w:lang w:val="en-US"/>
+        </w:rPr>
+        <w:t xml:space="preserve">s a proven </w:t>
+      </w:r>
+      <w:r>
+        <w:rPr>
+          <w:rFonts w:ascii="Cambria Italic" w:hAnsi="Cambria Italic"/>
+          <w:rtl w:val="0"/>
+          <w:lang w:val="en-US"/>
+        </w:rPr>
+        <w:t>demand theme</w:t>
+      </w:r>
+      <w:r>
+        <w:rPr>
+          <w:rtl w:val="0"/>
+          <w:lang w:val="en-US"/>
+        </w:rPr>
+        <w:t>, but it</w:t>
+      </w:r>
+      <w:r>
+        <w:rPr>
+          <w:rtl w:val="0"/>
+          <w:lang w:val="en-US"/>
+        </w:rPr>
+        <w:t>’</w:t>
+      </w:r>
+      <w:r>
+        <w:rPr>
+          <w:rtl w:val="0"/>
+          <w:lang w:val="en-US"/>
+        </w:rPr>
+        <w:t xml:space="preserve">s also one of the most </w:t>
+      </w:r>
+      <w:r>
+        <w:rPr>
+          <w:rFonts w:ascii="Cambria Italic" w:hAnsi="Cambria Italic"/>
+          <w:rtl w:val="0"/>
+          <w:lang w:val="en-US"/>
+        </w:rPr>
+        <w:t>competitive and high-fixed-cost</w:t>
+      </w:r>
+      <w:r>
+        <w:rPr>
+          <w:rtl w:val="0"/>
+          <w:lang w:val="en-US"/>
+        </w:rPr>
+        <w:t xml:space="preserve"> arenas in hospitality.</w:t>
       </w:r>
       <w:r/>
     </w:p>
@@ -604,47 +792,9 @@
   <w:p>
     <w:pPr>
       <w:pStyle w:val="Header &amp; Footer"/>
-      <w:jc w:val="right"/>
+      <w:bidi w:val="0"/>
     </w:pPr>
-    <w:r>
-      <w:rPr/>
-      <w:fldChar w:fldCharType="begin" w:fldLock="0"/>
-    </w:r>
-    <w:r>
-      <w:instrText xml:space="preserve"> PAGE </w:instrText>
-    </w:r>
-    <w:r>
-      <w:rPr/>
-      <w:fldChar w:fldCharType="separate" w:fldLock="0"/>
-    </w:r>
     <w:r/>
-    <w:r>
-      <w:rPr/>
-      <w:fldChar w:fldCharType="end" w:fldLock="0"/>
-    </w:r>
-    <w:r>
-      <w:rPr>
-        <w:rtl w:val="0"/>
-        <w:lang w:val="en-US"/>
-      </w:rPr>
-      <w:t xml:space="preserve"> of </w:t>
-    </w:r>
-    <w:r>
-      <w:rPr/>
-      <w:fldChar w:fldCharType="begin" w:fldLock="0"/>
-    </w:r>
-    <w:r>
-      <w:instrText xml:space="preserve"> NUMPAGES </w:instrText>
-    </w:r>
-    <w:r>
-      <w:rPr/>
-      <w:fldChar w:fldCharType="separate" w:fldLock="0"/>
-    </w:r>
-    <w:r/>
-    <w:r>
-      <w:rPr/>
-      <w:fldChar w:fldCharType="end" w:fldLock="0"/>
-    </w:r>
   </w:p>
 </w:ftr>
 </file>
@@ -656,64 +806,6 @@
       <w:pStyle w:val="Header &amp; Footer"/>
       <w:bidi w:val="0"/>
     </w:pPr>
-    <w:r>
-      <mc:AlternateContent>
-        <mc:Choice Requires="wps">
-          <w:drawing xmlns:a="http://schemas.openxmlformats.org/drawingml/2006/main">
-            <wp:anchor distT="152400" distB="152400" distL="152400" distR="152400" simplePos="0" relativeHeight="251658240" behindDoc="1" locked="0" layoutInCell="1" allowOverlap="1">
-              <wp:simplePos x="0" y="0"/>
-              <wp:positionH relativeFrom="page">
-                <wp:posOffset>0</wp:posOffset>
-              </wp:positionH>
-              <wp:positionV relativeFrom="page">
-                <wp:posOffset>0</wp:posOffset>
-              </wp:positionV>
-              <wp:extent cx="7772400" cy="9042400"/>
-              <wp:effectExtent l="0" t="0" r="0" b="0"/>
-              <wp:wrapNone/>
-              <wp:docPr id="1073741825" name="officeArt object" descr="Rectangle"/>
-              <wp:cNvGraphicFramePr/>
-              <a:graphic xmlns:a="http://schemas.openxmlformats.org/drawingml/2006/main">
-                <a:graphicData uri="http://schemas.microsoft.com/office/word/2010/wordprocessingShape">
-                  <wps:wsp>
-                    <wps:cNvSpPr/>
-                    <wps:spPr>
-                      <a:xfrm>
-                        <a:off x="0" y="0"/>
-                        <a:ext cx="7772400" cy="9042400"/>
-                      </a:xfrm>
-                      <a:prstGeom prst="roundRect">
-                        <a:avLst>
-                          <a:gd name="adj" fmla="val 0"/>
-                        </a:avLst>
-                      </a:prstGeom>
-                      <a:solidFill>
-                        <a:srgbClr val="FCFCF0"/>
-                      </a:solidFill>
-                      <a:ln w="12700" cap="flat">
-                        <a:noFill/>
-                        <a:miter lim="400000"/>
-                      </a:ln>
-                      <a:effectLst/>
-                    </wps:spPr>
-                    <wps:bodyPr/>
-                  </wps:wsp>
-                </a:graphicData>
-              </a:graphic>
-            </wp:anchor>
-          </w:drawing>
-        </mc:Choice>
-        <mc:Fallback>
-          <w:pict>
-            <v:roundrect id="_x0000_s1027" style="visibility:visible;position:absolute;margin-left:0.0pt;margin-top:0.0pt;width:612.0pt;height:712.0pt;z-index:-251658240;mso-position-horizontal:absolute;mso-position-horizontal-relative:page;mso-position-vertical:absolute;mso-position-vertical-relative:page;mso-wrap-distance-left:12.0pt;mso-wrap-distance-top:12.0pt;mso-wrap-distance-right:12.0pt;mso-wrap-distance-bottom:12.0pt;" adj="0">
-              <v:fill color="#FCFCF0" opacity="100.0%" type="solid"/>
-              <v:stroke on="f" weight="1.0pt" dashstyle="solid" endcap="flat" miterlimit="400.0%" joinstyle="miter" linestyle="single" startarrow="none" startarrowwidth="medium" startarrowlength="medium" endarrow="none" endarrowwidth="medium" endarrowlength="medium"/>
-              <w10:wrap type="none" side="bothSides" anchorx="page" anchory="page"/>
-            </v:roundrect>
-          </w:pict>
-        </mc:Fallback>
-      </mc:AlternateContent>
-    </w:r>
     <w:r/>
   </w:p>
 </w:hdr>
@@ -735,14 +827,10 @@
       <w:lvlText w:val="•"/>
       <w:lvlJc w:val="left"/>
       <w:pPr>
-        <w:ind w:left="640" w:hanging="400"/>
+        <w:ind w:left="720" w:hanging="480"/>
       </w:pPr>
       <w:rPr>
-        <w:rFonts w:ascii="Cambria" w:cs="Cambria" w:hAnsi="Cambria" w:eastAsia="Cambria"/>
-        <w:b w:val="0"/>
-        <w:bCs w:val="0"/>
-        <w:i w:val="0"/>
-        <w:iCs w:val="0"/>
+        <w:rFonts w:hAnsi="Arial Unicode MS"/>
         <w:caps w:val="0"/>
         <w:smallCaps w:val="0"/>
         <w:strike w:val="0"/>
@@ -765,14 +853,10 @@
       <w:lvlText w:val="–"/>
       <w:lvlJc w:val="left"/>
       <w:pPr>
-        <w:ind w:left="1360" w:hanging="400"/>
+        <w:ind w:left="1440" w:hanging="480"/>
       </w:pPr>
       <w:rPr>
-        <w:rFonts w:ascii="Cambria" w:cs="Cambria" w:hAnsi="Cambria" w:eastAsia="Cambria"/>
-        <w:b w:val="0"/>
-        <w:bCs w:val="0"/>
-        <w:i w:val="0"/>
-        <w:iCs w:val="0"/>
+        <w:rFonts w:hAnsi="Arial Unicode MS"/>
         <w:caps w:val="0"/>
         <w:smallCaps w:val="0"/>
         <w:strike w:val="0"/>
@@ -795,14 +879,10 @@
       <w:lvlText w:val="•"/>
       <w:lvlJc w:val="left"/>
       <w:pPr>
-        <w:ind w:left="2080" w:hanging="400"/>
+        <w:ind w:left="2160" w:hanging="480"/>
       </w:pPr>
       <w:rPr>
-        <w:rFonts w:ascii="Cambria" w:cs="Cambria" w:hAnsi="Cambria" w:eastAsia="Cambria"/>
-        <w:b w:val="0"/>
-        <w:bCs w:val="0"/>
-        <w:i w:val="0"/>
-        <w:iCs w:val="0"/>
+        <w:rFonts w:hAnsi="Arial Unicode MS"/>
         <w:caps w:val="0"/>
         <w:smallCaps w:val="0"/>
         <w:strike w:val="0"/>
@@ -825,14 +905,10 @@
       <w:lvlText w:val="–"/>
       <w:lvlJc w:val="left"/>
       <w:pPr>
-        <w:ind w:left="2800" w:hanging="400"/>
+        <w:ind w:left="2880" w:hanging="480"/>
       </w:pPr>
       <w:rPr>
-        <w:rFonts w:ascii="Cambria" w:cs="Cambria" w:hAnsi="Cambria" w:eastAsia="Cambria"/>
-        <w:b w:val="0"/>
-        <w:bCs w:val="0"/>
-        <w:i w:val="0"/>
-        <w:iCs w:val="0"/>
+        <w:rFonts w:hAnsi="Arial Unicode MS"/>
         <w:caps w:val="0"/>
         <w:smallCaps w:val="0"/>
         <w:strike w:val="0"/>
@@ -855,14 +931,10 @@
       <w:lvlText w:val="•"/>
       <w:lvlJc w:val="left"/>
       <w:pPr>
-        <w:ind w:left="3520" w:hanging="400"/>
+        <w:ind w:left="3600" w:hanging="480"/>
       </w:pPr>
       <w:rPr>
-        <w:rFonts w:ascii="Cambria" w:cs="Cambria" w:hAnsi="Cambria" w:eastAsia="Cambria"/>
-        <w:b w:val="0"/>
-        <w:bCs w:val="0"/>
-        <w:i w:val="0"/>
-        <w:iCs w:val="0"/>
+        <w:rFonts w:hAnsi="Arial Unicode MS"/>
         <w:caps w:val="0"/>
         <w:smallCaps w:val="0"/>
         <w:strike w:val="0"/>
@@ -885,14 +957,10 @@
       <w:lvlText w:val="–"/>
       <w:lvlJc w:val="left"/>
       <w:pPr>
-        <w:ind w:left="4240" w:hanging="400"/>
+        <w:ind w:left="4320" w:hanging="480"/>
       </w:pPr>
       <w:rPr>
-        <w:rFonts w:ascii="Cambria" w:cs="Cambria" w:hAnsi="Cambria" w:eastAsia="Cambria"/>
-        <w:b w:val="0"/>
-        <w:bCs w:val="0"/>
-        <w:i w:val="0"/>
-        <w:iCs w:val="0"/>
+        <w:rFonts w:hAnsi="Arial Unicode MS"/>
         <w:caps w:val="0"/>
         <w:smallCaps w:val="0"/>
         <w:strike w:val="0"/>
@@ -915,14 +983,10 @@
       <w:lvlText w:val="•"/>
       <w:lvlJc w:val="left"/>
       <w:pPr>
-        <w:ind w:left="4960" w:hanging="400"/>
+        <w:ind w:left="5040" w:hanging="480"/>
       </w:pPr>
       <w:rPr>
-        <w:rFonts w:ascii="Cambria" w:cs="Cambria" w:hAnsi="Cambria" w:eastAsia="Cambria"/>
-        <w:b w:val="0"/>
-        <w:bCs w:val="0"/>
-        <w:i w:val="0"/>
-        <w:iCs w:val="0"/>
+        <w:rFonts w:hAnsi="Arial Unicode MS"/>
         <w:caps w:val="0"/>
         <w:smallCaps w:val="0"/>
         <w:strike w:val="0"/>
@@ -945,14 +1009,10 @@
       <w:lvlText w:val="–"/>
       <w:lvlJc w:val="left"/>
       <w:pPr>
-        <w:ind w:left="5680" w:hanging="400"/>
+        <w:ind w:left="5760" w:hanging="480"/>
       </w:pPr>
       <w:rPr>
-        <w:rFonts w:ascii="Cambria" w:cs="Cambria" w:hAnsi="Cambria" w:eastAsia="Cambria"/>
-        <w:b w:val="0"/>
-        <w:bCs w:val="0"/>
-        <w:i w:val="0"/>
-        <w:iCs w:val="0"/>
+        <w:rFonts w:hAnsi="Arial Unicode MS"/>
         <w:caps w:val="0"/>
         <w:smallCaps w:val="0"/>
         <w:strike w:val="0"/>
@@ -975,14 +1035,10 @@
       <w:lvlText w:val="•"/>
       <w:lvlJc w:val="left"/>
       <w:pPr>
-        <w:ind w:left="6400" w:hanging="400"/>
+        <w:ind w:left="6480" w:hanging="480"/>
       </w:pPr>
       <w:rPr>
-        <w:rFonts w:ascii="Cambria" w:cs="Cambria" w:hAnsi="Cambria" w:eastAsia="Cambria"/>
-        <w:b w:val="0"/>
-        <w:bCs w:val="0"/>
-        <w:i w:val="0"/>
-        <w:iCs w:val="0"/>
+        <w:rFonts w:hAnsi="Arial Unicode MS"/>
         <w:caps w:val="0"/>
         <w:smallCaps w:val="0"/>
         <w:strike w:val="0"/>
@@ -1186,7 +1242,8 @@
       <w:bCs w:val="1"/>
       <w:i w:val="0"/>
       <w:iCs w:val="0"/>
-      <w:caps w:val="1"/>
+      <w:caps w:val="0"/>
+      <w:smallCaps w:val="0"/>
       <w:strike w:val="0"/>
       <w:dstrike w:val="0"/>
       <w:outline w:val="0"/>
@@ -1194,15 +1251,14 @@
       <w:spacing w:val="0"/>
       <w:kern w:val="0"/>
       <w:position w:val="0"/>
-      <w:sz w:val="44"/>
-      <w:szCs w:val="44"/>
+      <w:sz w:val="36"/>
+      <w:szCs w:val="36"/>
       <w:u w:val="none" w:color="345a8a"/>
       <w:shd w:val="nil" w:color="auto" w:fill="auto"/>
       <w:vertAlign w:val="baseline"/>
       <w:lang w:val="en-US"/>
-      <w14:textOutline w14:w="12700" w14:cap="flat">
+      <w14:textOutline>
         <w14:noFill/>
-        <w14:miter w14:lim="400000"/>
       </w14:textOutline>
       <w14:textFill>
         <w14:solidFill>
@@ -1309,7 +1365,7 @@
       <w:widowControl w:val="1"/>
       <w:shd w:val="clear" w:color="auto" w:fill="auto"/>
       <w:tabs>
-        <w:tab w:val="right" w:pos="9340"/>
+        <w:tab w:val="right" w:pos="9638"/>
       </w:tabs>
       <w:suppressAutoHyphens w:val="0"/>
       <w:bidi w:val="0"/>
@@ -1335,12 +1391,11 @@
       <w:position w:val="0"/>
       <w:sz w:val="28"/>
       <w:szCs w:val="28"/>
-      <w:u w:val="none" w:color="000000"/>
+      <w:u w:val="none"/>
       <w:shd w:val="nil" w:color="auto" w:fill="auto"/>
       <w:vertAlign w:val="baseline"/>
-      <w14:textOutline w14:w="12700" w14:cap="flat">
+      <w14:textOutline>
         <w14:noFill/>
-        <w14:miter w14:lim="400000"/>
       </w14:textOutline>
       <w14:textFill>
         <w14:solidFill>
@@ -1376,7 +1431,7 @@
       <w:strike w:val="0"/>
       <w:dstrike w:val="0"/>
       <w:outline w:val="0"/>
-      <w:color w:val="9a403e"/>
+      <w:color w:val="4f81bd"/>
       <w:spacing w:val="0"/>
       <w:kern w:val="0"/>
       <w:position w:val="0"/>
@@ -1385,13 +1440,12 @@
       <w:u w:val="none" w:color="4f81bd"/>
       <w:shd w:val="nil" w:color="auto" w:fill="auto"/>
       <w:vertAlign w:val="baseline"/>
-      <w14:textOutline w14:w="12700" w14:cap="flat">
+      <w14:textOutline>
         <w14:noFill/>
-        <w14:miter w14:lim="400000"/>
       </w14:textOutline>
       <w14:textFill>
         <w14:solidFill>
-          <w14:srgbClr w14:val="9A403E"/>
+          <w14:srgbClr w14:val="4F81BD"/>
         </w14:solidFill>
       </w14:textFill>
     </w:rPr>
@@ -1406,7 +1460,7 @@
       <w:widowControl w:val="1"/>
       <w:shd w:val="clear" w:color="auto" w:fill="auto"/>
       <w:tabs>
-        <w:tab w:val="right" w:pos="9340"/>
+        <w:tab w:val="right" w:pos="9638"/>
       </w:tabs>
       <w:suppressAutoHyphens w:val="0"/>
       <w:bidi w:val="0"/>
@@ -1432,12 +1486,11 @@
       <w:position w:val="0"/>
       <w:sz w:val="28"/>
       <w:szCs w:val="28"/>
-      <w:u w:val="none" w:color="000000"/>
+      <w:u w:val="none"/>
       <w:shd w:val="nil" w:color="auto" w:fill="auto"/>
       <w:vertAlign w:val="baseline"/>
-      <w14:textOutline w14:w="12700" w14:cap="flat">
+      <w14:textOutline>
         <w14:noFill/>
-        <w14:miter w14:lim="400000"/>
       </w14:textOutline>
       <w14:textFill>
         <w14:solidFill>
@@ -1482,9 +1535,8 @@
       <w:u w:val="none" w:color="4f81bd"/>
       <w:shd w:val="nil" w:color="auto" w:fill="auto"/>
       <w:vertAlign w:val="baseline"/>
-      <w14:textOutline w14:w="12700" w14:cap="flat">
+      <w14:textOutline>
         <w14:noFill/>
-        <w14:miter w14:lim="400000"/>
       </w14:textOutline>
       <w14:textFill>
         <w14:solidFill>
@@ -1503,7 +1555,7 @@
       <w:widowControl w:val="1"/>
       <w:shd w:val="clear" w:color="auto" w:fill="auto"/>
       <w:tabs>
-        <w:tab w:val="right" w:pos="9340"/>
+        <w:tab w:val="right" w:pos="9638"/>
       </w:tabs>
       <w:suppressAutoHyphens w:val="0"/>
       <w:bidi w:val="0"/>
@@ -1529,12 +1581,11 @@
       <w:position w:val="0"/>
       <w:sz w:val="28"/>
       <w:szCs w:val="28"/>
-      <w:u w:val="none" w:color="000000"/>
+      <w:u w:val="none"/>
       <w:shd w:val="nil" w:color="auto" w:fill="auto"/>
       <w:vertAlign w:val="baseline"/>
-      <w14:textOutline w14:w="12700" w14:cap="flat">
+      <w14:textOutline>
         <w14:noFill/>
-        <w14:miter w14:lim="400000"/>
       </w14:textOutline>
       <w14:textFill>
         <w14:solidFill>
@@ -1579,9 +1630,8 @@
       <w:u w:val="none" w:color="4f81bd"/>
       <w:shd w:val="nil" w:color="auto" w:fill="auto"/>
       <w:vertAlign w:val="baseline"/>
-      <w14:textOutline w14:w="12700" w14:cap="flat">
+      <w14:textOutline>
         <w14:noFill/>
-        <w14:miter w14:lim="400000"/>
       </w14:textOutline>
       <w14:textFill>
         <w14:solidFill>
@@ -1600,104 +1650,7 @@
       <w:widowControl w:val="1"/>
       <w:shd w:val="clear" w:color="auto" w:fill="auto"/>
       <w:tabs>
-        <w:tab w:val="right" w:pos="9340"/>
-      </w:tabs>
-      <w:suppressAutoHyphens w:val="0"/>
-      <w:bidi w:val="0"/>
-      <w:spacing w:before="160" w:after="0" w:line="240" w:lineRule="auto"/>
-      <w:ind w:left="0" w:right="0" w:firstLine="240"/>
-      <w:jc w:val="left"/>
-      <w:outlineLvl w:val="9"/>
-    </w:pPr>
-    <w:rPr>
-      <w:rFonts w:ascii="Helvetica Neue" w:cs="Helvetica Neue" w:hAnsi="Helvetica Neue" w:eastAsia="Helvetica Neue"/>
-      <w:b w:val="0"/>
-      <w:bCs w:val="0"/>
-      <w:i w:val="0"/>
-      <w:iCs w:val="0"/>
-      <w:caps w:val="0"/>
-      <w:smallCaps w:val="0"/>
-      <w:strike w:val="0"/>
-      <w:dstrike w:val="0"/>
-      <w:outline w:val="0"/>
-      <w:color w:val="000000"/>
-      <w:spacing w:val="0"/>
-      <w:kern w:val="0"/>
-      <w:position w:val="0"/>
-      <w:sz w:val="28"/>
-      <w:szCs w:val="28"/>
-      <w:u w:val="none" w:color="000000"/>
-      <w:shd w:val="nil" w:color="auto" w:fill="auto"/>
-      <w:vertAlign w:val="baseline"/>
-      <w14:textOutline w14:w="12700" w14:cap="flat">
-        <w14:noFill/>
-        <w14:miter w14:lim="400000"/>
-      </w14:textOutline>
-      <w14:textFill>
-        <w14:solidFill>
-          <w14:srgbClr w14:val="000000"/>
-        </w14:solidFill>
-      </w14:textFill>
-    </w:rPr>
-  </w:style>
-  <w:style w:type="paragraph" w:styleId="GF MessageSummary">
-    <w:name w:val="GF MessageSummary"/>
-    <w:next w:val="GF MessageSummary"/>
-    <w:pPr>
-      <w:keepNext w:val="1"/>
-      <w:keepLines w:val="1"/>
-      <w:pageBreakBefore w:val="0"/>
-      <w:widowControl w:val="1"/>
-      <w:shd w:val="clear" w:color="auto" w:fill="auto"/>
-      <w:suppressAutoHyphens w:val="0"/>
-      <w:bidi w:val="0"/>
-      <w:spacing w:before="200" w:after="0" w:line="240" w:lineRule="auto"/>
-      <w:ind w:left="0" w:right="0" w:firstLine="0"/>
-      <w:jc w:val="left"/>
-      <w:outlineLvl w:val="3"/>
-    </w:pPr>
-    <w:rPr>
-      <w:rFonts w:ascii="Calibri" w:cs="Calibri" w:hAnsi="Calibri" w:eastAsia="Calibri"/>
-      <w:b w:val="1"/>
-      <w:bCs w:val="1"/>
-      <w:i w:val="0"/>
-      <w:iCs w:val="0"/>
-      <w:caps w:val="0"/>
-      <w:smallCaps w:val="0"/>
-      <w:strike w:val="0"/>
-      <w:dstrike w:val="0"/>
-      <w:outline w:val="0"/>
-      <w:color w:val="007d8e"/>
-      <w:spacing w:val="0"/>
-      <w:kern w:val="0"/>
-      <w:position w:val="0"/>
-      <w:sz w:val="28"/>
-      <w:szCs w:val="28"/>
-      <w:u w:val="none" w:color="4f81bd"/>
-      <w:shd w:val="nil" w:color="auto" w:fill="auto"/>
-      <w:vertAlign w:val="baseline"/>
-      <w14:textOutline w14:w="12700" w14:cap="flat">
-        <w14:noFill/>
-        <w14:miter w14:lim="400000"/>
-      </w14:textOutline>
-      <w14:textFill>
-        <w14:solidFill>
-          <w14:srgbClr w14:val="007D8E"/>
-        </w14:solidFill>
-      </w14:textFill>
-    </w:rPr>
-  </w:style>
-  <w:style w:type="paragraph" w:styleId="TOC 5">
-    <w:name w:val="TOC 5"/>
-    <w:next w:val="TOC 5"/>
-    <w:pPr>
-      <w:keepNext w:val="0"/>
-      <w:keepLines w:val="0"/>
-      <w:pageBreakBefore w:val="0"/>
-      <w:widowControl w:val="1"/>
-      <w:shd w:val="clear" w:color="auto" w:fill="auto"/>
-      <w:tabs>
-        <w:tab w:val="right" w:pos="9340"/>
+        <w:tab w:val="right" w:pos="9638"/>
       </w:tabs>
       <w:suppressAutoHyphens w:val="0"/>
       <w:bidi w:val="0"/>
@@ -1723,12 +1676,11 @@
       <w:position w:val="0"/>
       <w:sz w:val="28"/>
       <w:szCs w:val="28"/>
-      <w:u w:val="none" w:color="000000"/>
+      <w:u w:val="none"/>
       <w:shd w:val="nil" w:color="auto" w:fill="auto"/>
       <w:vertAlign w:val="baseline"/>
-      <w14:textOutline w14:w="12700" w14:cap="flat">
+      <w14:textOutline>
         <w14:noFill/>
-        <w14:miter w14:lim="400000"/>
       </w14:textOutline>
       <w14:textFill>
         <w14:solidFill>
@@ -1737,26 +1689,26 @@
       </w14:textFill>
     </w:rPr>
   </w:style>
-  <w:style w:type="paragraph" w:styleId="GF MessageTimestamp">
-    <w:name w:val="GF MessageTimestamp"/>
-    <w:next w:val="GF MessageTimestamp"/>
+  <w:style w:type="paragraph" w:styleId="GF MessageSummary">
+    <w:name w:val="GF MessageSummary"/>
+    <w:next w:val="GF MessageSummary"/>
     <w:pPr>
-      <w:keepNext w:val="1"/>
-      <w:keepLines w:val="1"/>
+      <w:keepNext w:val="0"/>
+      <w:keepLines w:val="0"/>
       <w:pageBreakBefore w:val="0"/>
       <w:widowControl w:val="1"/>
       <w:shd w:val="clear" w:color="auto" w:fill="auto"/>
       <w:suppressAutoHyphens w:val="0"/>
       <w:bidi w:val="0"/>
-      <w:spacing w:before="0" w:after="0" w:line="240" w:lineRule="auto"/>
+      <w:spacing w:before="180" w:after="180" w:line="240" w:lineRule="auto"/>
       <w:ind w:left="0" w:right="0" w:firstLine="0"/>
-      <w:jc w:val="right"/>
-      <w:outlineLvl w:val="4"/>
+      <w:jc w:val="left"/>
+      <w:outlineLvl w:val="3"/>
     </w:pPr>
     <w:rPr>
-      <w:rFonts w:ascii="Calibri" w:cs="Calibri" w:hAnsi="Calibri" w:eastAsia="Calibri"/>
-      <w:b w:val="1"/>
-      <w:bCs w:val="1"/>
+      <w:rFonts w:ascii="Cambria" w:cs="Cambria" w:hAnsi="Cambria" w:eastAsia="Cambria"/>
+      <w:b w:val="0"/>
+      <w:bCs w:val="0"/>
       <w:i w:val="0"/>
       <w:iCs w:val="0"/>
       <w:caps w:val="0"/>
@@ -1764,29 +1716,26 @@
       <w:strike w:val="0"/>
       <w:dstrike w:val="0"/>
       <w:outline w:val="0"/>
-      <w:color w:val="665081"/>
+      <w:color w:val="b8000e"/>
       <w:spacing w:val="0"/>
       <w:kern w:val="0"/>
       <w:position w:val="0"/>
-      <w:sz w:val="18"/>
-      <w:szCs w:val="18"/>
-      <w:u w:val="none" w:color="4f81bd"/>
+      <w:sz w:val="28"/>
+      <w:szCs w:val="28"/>
+      <w:u w:val="none" w:color="000000"/>
       <w:shd w:val="nil" w:color="auto" w:fill="auto"/>
       <w:vertAlign w:val="baseline"/>
-      <w14:textOutline w14:w="12700" w14:cap="flat">
-        <w14:noFill/>
-        <w14:miter w14:lim="400000"/>
-      </w14:textOutline>
+      <w:lang w:val="en-US"/>
       <w14:textFill>
         <w14:solidFill>
-          <w14:srgbClr w14:val="665082"/>
+          <w14:srgbClr w14:val="B8000E"/>
         </w14:solidFill>
       </w14:textFill>
     </w:rPr>
   </w:style>
-  <w:style w:type="paragraph" w:styleId="Body A">
-    <w:name w:val="Body A"/>
-    <w:next w:val="Body A"/>
+  <w:style w:type="paragraph" w:styleId="Body">
+    <w:name w:val="Body"/>
+    <w:next w:val="Body"/>
     <w:pPr>
       <w:keepNext w:val="0"/>
       <w:keepLines w:val="0"/>
@@ -1820,9 +1769,8 @@
       <w:u w:val="none" w:color="000000"/>
       <w:shd w:val="nil" w:color="auto" w:fill="auto"/>
       <w:vertAlign w:val="baseline"/>
-      <w14:textOutline w14:w="12700" w14:cap="flat">
+      <w14:textOutline>
         <w14:noFill/>
-        <w14:miter w14:lim="400000"/>
       </w14:textOutline>
       <w14:textFill>
         <w14:solidFill>
@@ -1871,6 +1819,50 @@
       <w14:textFill>
         <w14:solidFill>
           <w14:srgbClr w14:val="000000"/>
+        </w14:solidFill>
+      </w14:textFill>
+    </w:rPr>
+  </w:style>
+  <w:style w:type="paragraph" w:styleId="GF MessageTimestamp">
+    <w:name w:val="GF MessageTimestamp"/>
+    <w:next w:val="GF MessageTimestamp"/>
+    <w:pPr>
+      <w:keepNext w:val="0"/>
+      <w:keepLines w:val="0"/>
+      <w:pageBreakBefore w:val="0"/>
+      <w:widowControl w:val="1"/>
+      <w:shd w:val="clear" w:color="auto" w:fill="auto"/>
+      <w:suppressAutoHyphens w:val="0"/>
+      <w:bidi w:val="0"/>
+      <w:spacing w:before="180" w:after="180" w:line="240" w:lineRule="auto"/>
+      <w:ind w:left="0" w:right="0" w:firstLine="0"/>
+      <w:jc w:val="right"/>
+      <w:outlineLvl w:val="9"/>
+    </w:pPr>
+    <w:rPr>
+      <w:rFonts w:ascii="Cambria" w:cs="Arial Unicode MS" w:hAnsi="Cambria" w:eastAsia="Arial Unicode MS"/>
+      <w:b w:val="0"/>
+      <w:bCs w:val="0"/>
+      <w:i w:val="0"/>
+      <w:iCs w:val="0"/>
+      <w:caps w:val="0"/>
+      <w:smallCaps w:val="0"/>
+      <w:strike w:val="0"/>
+      <w:dstrike w:val="0"/>
+      <w:outline w:val="0"/>
+      <w:color w:val="0591b8"/>
+      <w:spacing w:val="0"/>
+      <w:kern w:val="0"/>
+      <w:position w:val="0"/>
+      <w:sz w:val="16"/>
+      <w:szCs w:val="16"/>
+      <w:u w:val="none" w:color="000000"/>
+      <w:shd w:val="nil" w:color="auto" w:fill="auto"/>
+      <w:vertAlign w:val="baseline"/>
+      <w:lang w:val="en-US"/>
+      <w14:textFill>
+        <w14:solidFill>
+          <w14:srgbClr w14:val="0592B9"/>
         </w14:solidFill>
       </w14:textFill>
     </w:rPr>
@@ -1930,7 +1922,51 @@
       <w:shd w:val="clear" w:color="auto" w:fill="auto"/>
       <w:suppressAutoHyphens w:val="0"/>
       <w:bidi w:val="0"/>
-      <w:spacing w:before="180" w:after="40" w:line="240" w:lineRule="auto"/>
+      <w:spacing w:before="180" w:after="180" w:line="240" w:lineRule="auto"/>
+      <w:ind w:left="0" w:right="0" w:firstLine="0"/>
+      <w:jc w:val="left"/>
+      <w:outlineLvl w:val="9"/>
+    </w:pPr>
+    <w:rPr>
+      <w:rFonts w:ascii="Cambria Bold" w:cs="Arial Unicode MS" w:hAnsi="Cambria Bold" w:eastAsia="Arial Unicode MS"/>
+      <w:b w:val="0"/>
+      <w:bCs w:val="0"/>
+      <w:i w:val="0"/>
+      <w:iCs w:val="0"/>
+      <w:caps w:val="0"/>
+      <w:smallCaps w:val="0"/>
+      <w:strike w:val="0"/>
+      <w:dstrike w:val="0"/>
+      <w:outline w:val="0"/>
+      <w:color w:val="226565"/>
+      <w:spacing w:val="0"/>
+      <w:kern w:val="0"/>
+      <w:position w:val="0"/>
+      <w:sz w:val="24"/>
+      <w:szCs w:val="24"/>
+      <w:u w:val="none" w:color="000000"/>
+      <w:shd w:val="nil" w:color="auto" w:fill="auto"/>
+      <w:vertAlign w:val="baseline"/>
+      <w:lang w:val="en-US"/>
+      <w14:textFill>
+        <w14:solidFill>
+          <w14:srgbClr w14:val="226565"/>
+        </w14:solidFill>
+      </w14:textFill>
+    </w:rPr>
+  </w:style>
+  <w:style w:type="paragraph" w:styleId="GF Reflection Body">
+    <w:name w:val="GF Reflection Body"/>
+    <w:next w:val="GF Reflection Body"/>
+    <w:pPr>
+      <w:keepNext w:val="0"/>
+      <w:keepLines w:val="0"/>
+      <w:pageBreakBefore w:val="0"/>
+      <w:widowControl w:val="1"/>
+      <w:shd w:val="clear" w:color="auto" w:fill="auto"/>
+      <w:suppressAutoHyphens w:val="0"/>
+      <w:bidi w:val="0"/>
+      <w:spacing w:before="180" w:after="180" w:line="240" w:lineRule="auto"/>
       <w:ind w:left="0" w:right="0" w:firstLine="0"/>
       <w:jc w:val="left"/>
       <w:outlineLvl w:val="9"/>
@@ -1950,52 +1986,8 @@
       <w:spacing w:val="0"/>
       <w:kern w:val="0"/>
       <w:position w:val="0"/>
-      <w:sz w:val="20"/>
-      <w:szCs w:val="20"/>
-      <w:u w:val="none" w:color="000000"/>
-      <w:shd w:val="nil" w:color="auto" w:fill="auto"/>
-      <w:vertAlign w:val="baseline"/>
-      <w:lang w:val="en-US"/>
-      <w14:textFill>
-        <w14:solidFill>
-          <w14:srgbClr w14:val="000000"/>
-        </w14:solidFill>
-      </w14:textFill>
-    </w:rPr>
-  </w:style>
-  <w:style w:type="paragraph" w:styleId="GF Reflection Body">
-    <w:name w:val="GF Reflection Body"/>
-    <w:next w:val="GF Reflection Body"/>
-    <w:pPr>
-      <w:keepNext w:val="0"/>
-      <w:keepLines w:val="0"/>
-      <w:pageBreakBefore w:val="0"/>
-      <w:widowControl w:val="1"/>
-      <w:shd w:val="clear" w:color="auto" w:fill="auto"/>
-      <w:suppressAutoHyphens w:val="0"/>
-      <w:bidi w:val="0"/>
-      <w:spacing w:before="0" w:after="180" w:line="240" w:lineRule="auto"/>
-      <w:ind w:left="0" w:right="0" w:firstLine="0"/>
-      <w:jc w:val="left"/>
-      <w:outlineLvl w:val="9"/>
-    </w:pPr>
-    <w:rPr>
-      <w:rFonts w:ascii="Cambria" w:cs="Arial Unicode MS" w:hAnsi="Cambria" w:eastAsia="Arial Unicode MS"/>
-      <w:b w:val="0"/>
-      <w:bCs w:val="0"/>
-      <w:i w:val="0"/>
-      <w:iCs w:val="0"/>
-      <w:caps w:val="0"/>
-      <w:smallCaps w:val="0"/>
-      <w:strike w:val="0"/>
-      <w:dstrike w:val="0"/>
-      <w:outline w:val="0"/>
-      <w:color w:val="000000"/>
-      <w:spacing w:val="0"/>
-      <w:kern w:val="0"/>
-      <w:position w:val="0"/>
-      <w:sz w:val="20"/>
-      <w:szCs w:val="20"/>
+      <w:sz w:val="24"/>
+      <w:szCs w:val="24"/>
       <w:u w:val="none" w:color="000000"/>
       <w:shd w:val="nil" w:color="auto" w:fill="auto"/>
       <w:vertAlign w:val="baseline"/>
@@ -2018,7 +2010,7 @@
       <w:shd w:val="clear" w:color="auto" w:fill="auto"/>
       <w:suppressAutoHyphens w:val="0"/>
       <w:bidi w:val="0"/>
-      <w:spacing w:before="20" w:after="20" w:line="240" w:lineRule="auto"/>
+      <w:spacing w:before="40" w:after="40" w:line="240" w:lineRule="auto"/>
       <w:ind w:left="0" w:right="0" w:firstLine="0"/>
       <w:jc w:val="left"/>
       <w:outlineLvl w:val="9"/>
@@ -2038,8 +2030,8 @@
       <w:spacing w:val="0"/>
       <w:kern w:val="0"/>
       <w:position w:val="0"/>
-      <w:sz w:val="20"/>
-      <w:szCs w:val="20"/>
+      <w:sz w:val="24"/>
+      <w:szCs w:val="24"/>
       <w:u w:val="none" w:color="000000"/>
       <w:shd w:val="nil" w:color="auto" w:fill="auto"/>
       <w:vertAlign w:val="baseline"/>
@@ -2059,9 +2051,9 @@
       </w:numPr>
     </w:pPr>
   </w:style>
-  <w:style w:type="paragraph" w:styleId="Text Block">
-    <w:name w:val="Text Block"/>
-    <w:next w:val="Text Block"/>
+  <w:style w:type="paragraph" w:styleId="Source Code">
+    <w:name w:val="Source Code"/>
+    <w:next w:val="Source Code"/>
     <w:pPr>
       <w:keepNext w:val="0"/>
       <w:keepLines w:val="0"/>
@@ -2070,7 +2062,7 @@
       <w:shd w:val="clear" w:color="auto" w:fill="auto"/>
       <w:suppressAutoHyphens w:val="0"/>
       <w:bidi w:val="0"/>
-      <w:spacing w:before="180" w:after="180" w:line="240" w:lineRule="auto"/>
+      <w:spacing w:before="0" w:after="200" w:line="240" w:lineRule="auto"/>
       <w:ind w:left="0" w:right="0" w:firstLine="0"/>
       <w:jc w:val="left"/>
       <w:outlineLvl w:val="9"/>
@@ -2130,19 +2122,19 @@
       <w:strike w:val="0"/>
       <w:dstrike w:val="0"/>
       <w:outline w:val="0"/>
-      <w:color w:val="000000"/>
+      <w:color w:val="1d32ec"/>
       <w:spacing w:val="0"/>
       <w:kern w:val="0"/>
       <w:position w:val="0"/>
-      <w:sz w:val="20"/>
-      <w:szCs w:val="20"/>
-      <w:u w:val="single" w:color="000000"/>
+      <w:sz w:val="24"/>
+      <w:szCs w:val="24"/>
+      <w:u w:val="none" w:color="000000"/>
       <w:shd w:val="nil" w:color="auto" w:fill="auto"/>
       <w:vertAlign w:val="baseline"/>
       <w:lang w:val="en-US"/>
       <w14:textFill>
         <w14:solidFill>
-          <w14:srgbClr w14:val="000000"/>
+          <w14:srgbClr w14:val="1E32EC"/>
         </w14:solidFill>
       </w14:textFill>
     </w:rPr>
@@ -2164,7 +2156,7 @@
       <w:outlineLvl w:val="9"/>
     </w:pPr>
     <w:rPr>
-      <w:rFonts w:ascii="Cambria" w:cs="Arial Unicode MS" w:hAnsi="Cambria" w:eastAsia="Arial Unicode MS"/>
+      <w:rFonts w:ascii="Cambria" w:cs="Arial Unicode MS" w:hAnsi="Cambria" w:eastAsia="Arial Unicode MS" w:hint="default"/>
       <w:b w:val="0"/>
       <w:bCs w:val="0"/>
       <w:i w:val="0"/>
@@ -2339,9 +2331,9 @@
         </a:effectStyle>
         <a:effectStyle>
           <a:effectLst>
-            <a:outerShdw sx="100000" sy="100000" kx="0" ky="0" algn="b" rotWithShape="0" blurRad="38100" dist="23000" dir="5400000">
+            <a:outerShdw sx="100000" sy="100000" kx="0" ky="0" algn="b" rotWithShape="0" blurRad="38100" dist="20000" dir="5400000">
               <a:srgbClr val="000000">
-                <a:alpha val="35000"/>
+                <a:alpha val="38000"/>
               </a:srgbClr>
             </a:outerShdw>
           </a:effectLst>
@@ -2421,7 +2413,7 @@
         </a:effectLst>
         <a:sp3d/>
       </a:spPr>
-      <a:bodyPr rot="0" spcFirstLastPara="1" vertOverflow="overflow" horzOverflow="overflow" vert="horz" wrap="square" lIns="45718" tIns="45718" rIns="45718" bIns="45718" numCol="1" spcCol="38100" rtlCol="0" anchor="ctr" upright="0">
+      <a:bodyPr rot="0" spcFirstLastPara="1" vertOverflow="overflow" horzOverflow="overflow" vert="horz" wrap="square" lIns="45719" tIns="45719" rIns="45719" bIns="45719" numCol="1" spcCol="38100" rtlCol="0" anchor="ctr" upright="0">
         <a:spAutoFit/>
       </a:bodyPr>
       <a:lstStyle>
@@ -2449,10 +2441,10 @@
             </a:solidFill>
             <a:effectLst/>
             <a:uFillTx/>
-            <a:latin typeface="+mn-lt"/>
-            <a:ea typeface="+mn-ea"/>
-            <a:cs typeface="+mn-cs"/>
-            <a:sym typeface="Helvetica Neue"/>
+            <a:latin typeface="Cambria"/>
+            <a:ea typeface="Cambria"/>
+            <a:cs typeface="Cambria"/>
+            <a:sym typeface="Cambria"/>
           </a:defRPr>
         </a:defPPr>
         <a:lvl1pPr marL="0" marR="0" indent="0" algn="l" defTabSz="914400" rtl="0" fontAlgn="auto" latinLnBrk="1" hangingPunct="0">
@@ -2708,9 +2700,9 @@
           <a:round/>
         </a:ln>
         <a:effectLst>
-          <a:outerShdw sx="100000" sy="100000" kx="0" ky="0" algn="b" rotWithShape="0" blurRad="38100" dist="23000" dir="5400000">
+          <a:outerShdw sx="100000" sy="100000" kx="0" ky="0" algn="b" rotWithShape="0" blurRad="38100" dist="20000" dir="5400000">
             <a:srgbClr val="000000">
-              <a:alpha val="35000"/>
+              <a:alpha val="38000"/>
             </a:srgbClr>
           </a:outerShdw>
         </a:effectLst>
@@ -2998,7 +2990,7 @@
         <a:effectLst/>
         <a:sp3d/>
       </a:spPr>
-      <a:bodyPr rot="0" spcFirstLastPara="1" vertOverflow="overflow" horzOverflow="overflow" vert="horz" wrap="square" lIns="45718" tIns="45718" rIns="45718" bIns="45718" numCol="1" spcCol="38100" rtlCol="0" anchor="t" upright="0">
+      <a:bodyPr rot="0" spcFirstLastPara="1" vertOverflow="overflow" horzOverflow="overflow" vert="horz" wrap="square" lIns="45719" tIns="45719" rIns="45719" bIns="45719" numCol="1" spcCol="38100" rtlCol="0" anchor="t" upright="0">
         <a:spAutoFit/>
       </a:bodyPr>
       <a:lstStyle>
@@ -3026,10 +3018,10 @@
             </a:solidFill>
             <a:effectLst/>
             <a:uFillTx/>
-            <a:latin typeface="+mn-lt"/>
-            <a:ea typeface="+mn-ea"/>
-            <a:cs typeface="+mn-cs"/>
-            <a:sym typeface="Helvetica Neue"/>
+            <a:latin typeface="Cambria"/>
+            <a:ea typeface="Cambria"/>
+            <a:cs typeface="Cambria"/>
+            <a:sym typeface="Cambria"/>
           </a:defRPr>
         </a:defPPr>
         <a:lvl1pPr marL="0" marR="0" indent="0" algn="l" defTabSz="914400" rtl="0" fontAlgn="auto" latinLnBrk="1" hangingPunct="0">

</xml_diff>